<commit_message>
add Docs Test Plan
</commit_message>
<xml_diff>
--- a/Docs Test Plan - Web - Gusti Fahmi Fadhila.docx
+++ b/Docs Test Plan - Web - Gusti Fahmi Fadhila.docx
@@ -6690,8 +6690,6 @@
       <w:r>
         <w:t>Web</w:t>
       </w:r>
-      <w:bookmarkStart w:id="8" w:name="_GoBack"/>
-      <w:bookmarkEnd w:id="8"/>
       <w:r>
         <w:rPr>
           <w:color w:val="000000"/>
@@ -6707,11 +6705,11 @@
           <w:numId w:val="15"/>
         </w:numPr>
       </w:pPr>
-      <w:bookmarkStart w:id="9" w:name="_Toc108597064"/>
+      <w:bookmarkStart w:id="8" w:name="_Toc108597064"/>
       <w:r>
         <w:t>Scope and Levels of Testing</w:t>
       </w:r>
-      <w:bookmarkEnd w:id="9"/>
+      <w:bookmarkEnd w:id="8"/>
     </w:p>
     <w:p>
       <w:pPr>
@@ -6721,11 +6719,11 @@
           <w:numId w:val="15"/>
         </w:numPr>
       </w:pPr>
-      <w:bookmarkStart w:id="10" w:name="_Toc108597065"/>
+      <w:bookmarkStart w:id="9" w:name="_Toc108597065"/>
       <w:r>
         <w:t>Exploratory</w:t>
       </w:r>
-      <w:bookmarkEnd w:id="10"/>
+      <w:bookmarkEnd w:id="9"/>
     </w:p>
     <w:p>
       <w:pPr>
@@ -6816,11 +6814,11 @@
           <w:numId w:val="15"/>
         </w:numPr>
       </w:pPr>
-      <w:bookmarkStart w:id="11" w:name="_Toc108597066"/>
+      <w:bookmarkStart w:id="10" w:name="_Toc108597066"/>
       <w:r>
         <w:t>Functional Test</w:t>
       </w:r>
-      <w:bookmarkEnd w:id="11"/>
+      <w:bookmarkEnd w:id="10"/>
     </w:p>
     <w:p>
       <w:pPr>
@@ -6891,12 +6889,14 @@
             <v:path o:extrusionok="f" gradientshapeok="t" o:connecttype="rect"/>
             <o:lock v:ext="edit" aspectratio="t"/>
           </v:shapetype>
-          <v:shape id="_x0000_i1025" type="#_x0000_t75" style="width:76.5pt;height:49.5pt" o:ole="">
+          <v:shape id="_x0000_i1027" type="#_x0000_t75" style="width:76.5pt;height:49.5pt" o:ole="">
             <v:imagedata r:id="rId9" o:title=""/>
           </v:shape>
-          <o:OLEObject Type="Embed" ProgID="Excel.Sheet.12" ShapeID="_x0000_i1025" DrawAspect="Icon" ObjectID="_1719210343" r:id="rId10"/>
+          <o:OLEObject Type="Embed" ProgID="Excel.Sheet.12" ShapeID="_x0000_i1027" DrawAspect="Icon" ObjectID="_1719210547" r:id="rId10"/>
         </w:object>
       </w:r>
+      <w:bookmarkStart w:id="11" w:name="_GoBack"/>
+      <w:bookmarkEnd w:id="11"/>
     </w:p>
     <w:p>
       <w:pPr>
@@ -10088,7 +10088,7 @@
               </wp:anchor>
             </w:drawing>
           </mc:Choice>
-          <mc:Fallback xmlns:sl="http://schemas.openxmlformats.org/schemaLibrary/2006/main" xmlns:a="http://schemas.openxmlformats.org/drawingml/2006/main" xmlns:pic="http://schemas.openxmlformats.org/drawingml/2006/picture" xmlns:c="http://schemas.openxmlformats.org/drawingml/2006/chart" xmlns:lc="http://schemas.openxmlformats.org/drawingml/2006/lockedCanvas" xmlns:dgm="http://schemas.openxmlformats.org/drawingml/2006/diagram">
+          <mc:Fallback xmlns:dgm="http://schemas.openxmlformats.org/drawingml/2006/diagram" xmlns:lc="http://schemas.openxmlformats.org/drawingml/2006/lockedCanvas" xmlns:c="http://schemas.openxmlformats.org/drawingml/2006/chart" xmlns:pic="http://schemas.openxmlformats.org/drawingml/2006/picture" xmlns:a="http://schemas.openxmlformats.org/drawingml/2006/main" xmlns:sl="http://schemas.openxmlformats.org/schemaLibrary/2006/main">
             <w:drawing>
               <wp:anchor allowOverlap="1" behindDoc="0" distB="0" distT="0" distL="114300" distR="114300" hidden="0" layoutInCell="1" locked="0" relativeHeight="0" simplePos="0">
                 <wp:simplePos x="0" y="0"/>
@@ -17986,7 +17986,7 @@
         <w:noProof/>
         <w:color w:val="000000"/>
       </w:rPr>
-      <w:t>6</w:t>
+      <w:t>7</w:t>
     </w:r>
     <w:r>
       <w:rPr>
@@ -21828,7 +21828,7 @@
 </file>
 
 <file path=customXml/itemProps1.xml><?xml version="1.0" encoding="utf-8"?>
-<ds:datastoreItem xmlns:ds="http://schemas.openxmlformats.org/officeDocument/2006/customXml" ds:itemID="{40902438-C386-4A09-B4F3-BF48C8EE9B48}">
+<ds:datastoreItem xmlns:ds="http://schemas.openxmlformats.org/officeDocument/2006/customXml" ds:itemID="{FDBB4218-45CB-4FD8-AA09-3C996CB02006}">
   <ds:schemaRefs>
     <ds:schemaRef ds:uri="http://schemas.openxmlformats.org/officeDocument/2006/bibliography"/>
   </ds:schemaRefs>

</xml_diff>